<commit_message>
finished project 3 for COSC 472
</commit_message>
<xml_diff>
--- a/Cosc472/Project-03/Project-3-Network-Switching-Security.docx
+++ b/Cosc472/Project-03/Project-3-Network-Switching-Security.docx
@@ -679,14 +679,27 @@
                   <w:r>
                     <w:t xml:space="preserve">Figure </w:t>
                   </w:r>
-                  <w:fldSimple w:instr=" SEQ Figure \* ARABIC ">
-                    <w:r>
-                      <w:rPr>
-                        <w:noProof/>
-                      </w:rPr>
-                      <w:t>1</w:t>
-                    </w:r>
-                  </w:fldSimple>
+                  <w:r>
+                    <w:fldChar w:fldCharType="begin"/>
+                  </w:r>
+                  <w:r>
+                    <w:instrText xml:space="preserve"> SEQ Figure \* ARABIC </w:instrText>
+                  </w:r>
+                  <w:r>
+                    <w:fldChar w:fldCharType="separate"/>
+                  </w:r>
+                  <w:r>
+                    <w:rPr>
+                      <w:noProof/>
+                    </w:rPr>
+                    <w:t>1</w:t>
+                  </w:r>
+                  <w:r>
+                    <w:rPr>
+                      <w:noProof/>
+                    </w:rPr>
+                    <w:fldChar w:fldCharType="end"/>
+                  </w:r>
                   <w:r>
                     <w:t xml:space="preserve"> Star Topology</w:t>
                   </w:r>
@@ -705,7 +718,7 @@
           <w:szCs w:val="24"/>
         </w:rPr>
         <w:drawing>
-          <wp:anchor distT="0" distB="0" distL="114300" distR="114300" simplePos="0" relativeHeight="251661312" behindDoc="1" locked="0" layoutInCell="1" allowOverlap="1" wp14:anchorId="11E63C5F" wp14:editId="707EAE9C">
+          <wp:anchor distT="0" distB="0" distL="114300" distR="114300" simplePos="0" relativeHeight="251654656" behindDoc="1" locked="0" layoutInCell="1" allowOverlap="1" wp14:anchorId="11E63C5F" wp14:editId="707EAE9C">
             <wp:simplePos x="0" y="0"/>
             <wp:positionH relativeFrom="column">
               <wp:posOffset>3359150</wp:posOffset>
@@ -736,7 +749,7 @@
                     <pic:cNvPicPr/>
                   </pic:nvPicPr>
                   <pic:blipFill>
-                    <a:blip r:embed="rId7" cstate="print">
+                    <a:blip r:embed="rId10" cstate="print">
                       <a:extLst>
                         <a:ext uri="{28A0092B-C50C-407E-A947-70E740481C1C}">
                           <a14:useLocalDpi xmlns:a14="http://schemas.microsoft.com/office/drawing/2010/main" val="0"/>
@@ -818,21 +831,104 @@
         </w:rPr>
         <w:t xml:space="preserve">easiest type of network setup with a switch to implement. </w:t>
       </w:r>
-    </w:p>
-    <w:p>
-      <w:pPr>
-        <w:rPr>
-          <w:rFonts w:ascii="Times New Roman" w:hAnsi="Times New Roman" w:cs="Times New Roman"/>
-          <w:sz w:val="24"/>
-          <w:szCs w:val="24"/>
-        </w:rPr>
-      </w:pPr>
-      <w:r>
-        <w:rPr>
-          <w:rFonts w:ascii="Times New Roman" w:hAnsi="Times New Roman" w:cs="Times New Roman"/>
-          <w:sz w:val="24"/>
-          <w:szCs w:val="24"/>
-        </w:rPr>
+      <w:r>
+        <w:rPr>
+          <w:rFonts w:ascii="Times New Roman" w:hAnsi="Times New Roman" w:cs="Times New Roman"/>
+          <w:sz w:val="24"/>
+          <w:szCs w:val="24"/>
+        </w:rPr>
+        <w:t>As it allows for all devices to be plugged straight into the switch with no special configurations.</w:t>
+      </w:r>
+    </w:p>
+    <w:p>
+      <w:pPr>
+        <w:rPr>
+          <w:rFonts w:ascii="Times New Roman" w:hAnsi="Times New Roman" w:cs="Times New Roman"/>
+          <w:sz w:val="24"/>
+          <w:szCs w:val="24"/>
+        </w:rPr>
+      </w:pPr>
+      <w:r>
+        <w:rPr>
+          <w:rFonts w:ascii="Times New Roman" w:hAnsi="Times New Roman" w:cs="Times New Roman"/>
+          <w:sz w:val="24"/>
+          <w:szCs w:val="24"/>
+        </w:rPr>
+        <w:tab/>
+        <w:t>On top of how network switches connect all devices that use ethernet connections to a central location before sending data out to the internet switches also come in two different types. The first type of network switch is known as the unmanaged switch, and this is known as a plug and play network switch. The unmanaged switch is known as this because it does not require any more additional setup</w:t>
+      </w:r>
+      <w:r>
+        <w:rPr>
+          <w:rFonts w:ascii="Times New Roman" w:hAnsi="Times New Roman" w:cs="Times New Roman"/>
+          <w:sz w:val="24"/>
+          <w:szCs w:val="24"/>
+        </w:rPr>
+        <w:t xml:space="preserve"> or any configuration. They are also used for basic connectivity and often used in home networks or wherever there is a need for expanded ethernet ports. The other type of network switch that can be implemented into a network is </w:t>
+      </w:r>
+      <w:r>
+        <w:rPr>
+          <w:rFonts w:ascii="Times New Roman" w:hAnsi="Times New Roman" w:cs="Times New Roman"/>
+          <w:sz w:val="24"/>
+          <w:szCs w:val="24"/>
+        </w:rPr>
+        <w:t xml:space="preserve">the managed switch. Managed switches are different when comparing to unmanaged switches. The difference between the two switches </w:t>
+      </w:r>
+      <w:r>
+        <w:rPr>
+          <w:rFonts w:ascii="Times New Roman" w:hAnsi="Times New Roman" w:cs="Times New Roman"/>
+          <w:sz w:val="24"/>
+          <w:szCs w:val="24"/>
+        </w:rPr>
+        <w:t>is</w:t>
+      </w:r>
+      <w:r>
+        <w:rPr>
+          <w:rFonts w:ascii="Times New Roman" w:hAnsi="Times New Roman" w:cs="Times New Roman"/>
+          <w:sz w:val="24"/>
+          <w:szCs w:val="24"/>
+        </w:rPr>
+        <w:t xml:space="preserve"> that managed switches provide far greater security and more features added into the </w:t>
+      </w:r>
+      <w:r>
+        <w:rPr>
+          <w:rFonts w:ascii="Times New Roman" w:hAnsi="Times New Roman" w:cs="Times New Roman"/>
+          <w:sz w:val="24"/>
+          <w:szCs w:val="24"/>
+        </w:rPr>
+        <w:t xml:space="preserve">switches </w:t>
+      </w:r>
+      <w:r>
+        <w:rPr>
+          <w:rFonts w:ascii="Times New Roman" w:hAnsi="Times New Roman" w:cs="Times New Roman"/>
+          <w:sz w:val="24"/>
+          <w:szCs w:val="24"/>
+        </w:rPr>
+        <w:t xml:space="preserve">software. </w:t>
+      </w:r>
+      <w:r>
+        <w:rPr>
+          <w:rFonts w:ascii="Times New Roman" w:hAnsi="Times New Roman" w:cs="Times New Roman"/>
+          <w:sz w:val="24"/>
+          <w:szCs w:val="24"/>
+        </w:rPr>
+        <w:t>Managed switches also provide greater flexibility because they can be configured to custom-fit to support the network that it is being added to allowing it to give greater control and better protection to a network.</w:t>
+      </w:r>
+    </w:p>
+    <w:p>
+      <w:pPr>
+        <w:rPr>
+          <w:rFonts w:ascii="Times New Roman" w:hAnsi="Times New Roman" w:cs="Times New Roman"/>
+          <w:sz w:val="24"/>
+          <w:szCs w:val="24"/>
+        </w:rPr>
+      </w:pPr>
+      <w:r>
+        <w:rPr>
+          <w:rFonts w:ascii="Times New Roman" w:hAnsi="Times New Roman" w:cs="Times New Roman"/>
+          <w:sz w:val="24"/>
+          <w:szCs w:val="24"/>
+        </w:rPr>
+        <w:lastRenderedPageBreak/>
         <w:tab/>
       </w:r>
     </w:p>
@@ -872,12 +968,262 @@
       <w:pPr>
         <w:rPr>
           <w:rFonts w:ascii="Times New Roman" w:hAnsi="Times New Roman" w:cs="Times New Roman"/>
+          <w:sz w:val="24"/>
+          <w:szCs w:val="24"/>
+        </w:rPr>
+      </w:pPr>
+      <w:r>
+        <w:rPr>
+          <w:rFonts w:ascii="Times New Roman" w:hAnsi="Times New Roman" w:cs="Times New Roman"/>
           <w:b/>
           <w:bCs/>
           <w:sz w:val="24"/>
           <w:szCs w:val="24"/>
         </w:rPr>
-      </w:pPr>
+        <w:tab/>
+      </w:r>
+      <w:r>
+        <w:rPr>
+          <w:rFonts w:ascii="Times New Roman" w:hAnsi="Times New Roman" w:cs="Times New Roman"/>
+          <w:sz w:val="24"/>
+          <w:szCs w:val="24"/>
+        </w:rPr>
+        <w:t xml:space="preserve">Within a network that has an implementation </w:t>
+      </w:r>
+      <w:r>
+        <w:rPr>
+          <w:rFonts w:ascii="Times New Roman" w:hAnsi="Times New Roman" w:cs="Times New Roman"/>
+          <w:sz w:val="24"/>
+          <w:szCs w:val="24"/>
+        </w:rPr>
+        <w:t xml:space="preserve">of a switch it proves to be a key part of the </w:t>
+      </w:r>
+      <w:r>
+        <w:rPr>
+          <w:rFonts w:ascii="Times New Roman" w:hAnsi="Times New Roman" w:cs="Times New Roman"/>
+          <w:sz w:val="24"/>
+          <w:szCs w:val="24"/>
+        </w:rPr>
+        <w:t xml:space="preserve">network as it allows for the connection of multiple devices within the network. When switches are implemented they are usually found within the second layer </w:t>
+      </w:r>
+      <w:r>
+        <w:rPr>
+          <w:rFonts w:ascii="Times New Roman" w:hAnsi="Times New Roman" w:cs="Times New Roman"/>
+          <w:sz w:val="24"/>
+          <w:szCs w:val="24"/>
+        </w:rPr>
+        <w:t xml:space="preserve">of the OSI model </w:t>
+      </w:r>
+      <w:r>
+        <w:rPr>
+          <w:rFonts w:ascii="Times New Roman" w:hAnsi="Times New Roman" w:cs="Times New Roman"/>
+          <w:sz w:val="24"/>
+          <w:szCs w:val="24"/>
+        </w:rPr>
+        <w:t xml:space="preserve">which is known as the data link layer. </w:t>
+      </w:r>
+      <w:r>
+        <w:rPr>
+          <w:rFonts w:ascii="Times New Roman" w:hAnsi="Times New Roman" w:cs="Times New Roman"/>
+          <w:sz w:val="24"/>
+          <w:szCs w:val="24"/>
+        </w:rPr>
+        <w:t xml:space="preserve">The way how switches work is that they can determine how </w:t>
+      </w:r>
+      <w:r>
+        <w:rPr>
+          <w:rFonts w:ascii="Times New Roman" w:hAnsi="Times New Roman" w:cs="Times New Roman"/>
+          <w:sz w:val="24"/>
+          <w:szCs w:val="24"/>
+        </w:rPr>
+        <w:t xml:space="preserve">to send specific traffic to each device is </w:t>
+      </w:r>
+      <w:r>
+        <w:rPr>
+          <w:rFonts w:ascii="Times New Roman" w:hAnsi="Times New Roman" w:cs="Times New Roman"/>
+          <w:sz w:val="24"/>
+          <w:szCs w:val="24"/>
+        </w:rPr>
+        <w:t>using</w:t>
+      </w:r>
+      <w:r>
+        <w:rPr>
+          <w:rFonts w:ascii="Times New Roman" w:hAnsi="Times New Roman" w:cs="Times New Roman"/>
+          <w:sz w:val="24"/>
+          <w:szCs w:val="24"/>
+        </w:rPr>
+        <w:t xml:space="preserve"> ports and using the MAC addresses of each connected device. </w:t>
+      </w:r>
+      <w:r>
+        <w:rPr>
+          <w:rFonts w:ascii="Times New Roman" w:hAnsi="Times New Roman" w:cs="Times New Roman"/>
+          <w:sz w:val="24"/>
+          <w:szCs w:val="24"/>
+        </w:rPr>
+        <w:t xml:space="preserve">Devices connected to a network switch are connected through ethernet connections allowing for each device to have a port on the switch that allows them to act individually </w:t>
+      </w:r>
+      <w:r>
+        <w:rPr>
+          <w:rFonts w:ascii="Times New Roman" w:hAnsi="Times New Roman" w:cs="Times New Roman"/>
+          <w:sz w:val="24"/>
+          <w:szCs w:val="24"/>
+        </w:rPr>
+        <w:t>and</w:t>
+      </w:r>
+      <w:r>
+        <w:rPr>
+          <w:rFonts w:ascii="Times New Roman" w:hAnsi="Times New Roman" w:cs="Times New Roman"/>
+          <w:sz w:val="24"/>
+          <w:szCs w:val="24"/>
+        </w:rPr>
+        <w:t xml:space="preserve"> allows the switch to open and close connections to each device when certain security </w:t>
+      </w:r>
+      <w:r>
+        <w:rPr>
+          <w:rFonts w:ascii="Times New Roman" w:hAnsi="Times New Roman" w:cs="Times New Roman"/>
+          <w:sz w:val="24"/>
+          <w:szCs w:val="24"/>
+        </w:rPr>
+        <w:t xml:space="preserve">features are set up in event an attack is taking place on a specific port. </w:t>
+      </w:r>
+    </w:p>
+    <w:p>
+      <w:pPr>
+        <w:rPr>
+          <w:rFonts w:ascii="Times New Roman" w:hAnsi="Times New Roman" w:cs="Times New Roman"/>
+          <w:sz w:val="24"/>
+          <w:szCs w:val="24"/>
+        </w:rPr>
+      </w:pPr>
+      <w:r>
+        <w:rPr>
+          <w:rFonts w:ascii="Times New Roman" w:hAnsi="Times New Roman" w:cs="Times New Roman"/>
+          <w:sz w:val="24"/>
+          <w:szCs w:val="24"/>
+        </w:rPr>
+        <w:tab/>
+        <w:t>When devices are set up and connected to a switch</w:t>
+      </w:r>
+      <w:r>
+        <w:rPr>
+          <w:rFonts w:ascii="Times New Roman" w:hAnsi="Times New Roman" w:cs="Times New Roman"/>
+          <w:sz w:val="24"/>
+          <w:szCs w:val="24"/>
+        </w:rPr>
+        <w:t xml:space="preserve"> with </w:t>
+      </w:r>
+      <w:r>
+        <w:rPr>
+          <w:rFonts w:ascii="Times New Roman" w:hAnsi="Times New Roman" w:cs="Times New Roman"/>
+          <w:sz w:val="24"/>
+          <w:szCs w:val="24"/>
+        </w:rPr>
+        <w:t xml:space="preserve">data being sent from each device </w:t>
+      </w:r>
+      <w:r>
+        <w:rPr>
+          <w:rFonts w:ascii="Times New Roman" w:hAnsi="Times New Roman" w:cs="Times New Roman"/>
+          <w:sz w:val="24"/>
+          <w:szCs w:val="24"/>
+        </w:rPr>
+        <w:t xml:space="preserve">it enters the switch. </w:t>
+      </w:r>
+      <w:r>
+        <w:rPr>
+          <w:rFonts w:ascii="Times New Roman" w:hAnsi="Times New Roman" w:cs="Times New Roman"/>
+          <w:sz w:val="24"/>
+          <w:szCs w:val="24"/>
+        </w:rPr>
+        <w:t xml:space="preserve">Then when data enters the switch it will read the data packets header to determine the destination address. If a destination address is found then the data packet is sent through the port and its destination address points to and gets passed to the destination device. </w:t>
+      </w:r>
+      <w:r>
+        <w:rPr>
+          <w:rFonts w:ascii="Times New Roman" w:hAnsi="Times New Roman" w:cs="Times New Roman"/>
+          <w:sz w:val="24"/>
+          <w:szCs w:val="24"/>
+        </w:rPr>
+        <w:t>The way how switches interact within a network is why they are valuable implementation within a network</w:t>
+      </w:r>
+      <w:r>
+        <w:rPr>
+          <w:rFonts w:ascii="Times New Roman" w:hAnsi="Times New Roman" w:cs="Times New Roman"/>
+          <w:sz w:val="24"/>
+          <w:szCs w:val="24"/>
+        </w:rPr>
+        <w:t>.</w:t>
+      </w:r>
+      <w:r>
+        <w:rPr>
+          <w:rFonts w:ascii="Times New Roman" w:hAnsi="Times New Roman" w:cs="Times New Roman"/>
+          <w:sz w:val="24"/>
+          <w:szCs w:val="24"/>
+        </w:rPr>
+        <w:t xml:space="preserve"> </w:t>
+      </w:r>
+      <w:r>
+        <w:rPr>
+          <w:rFonts w:ascii="Times New Roman" w:hAnsi="Times New Roman" w:cs="Times New Roman"/>
+          <w:sz w:val="24"/>
+          <w:szCs w:val="24"/>
+        </w:rPr>
+        <w:t>B</w:t>
+      </w:r>
+      <w:r>
+        <w:rPr>
+          <w:rFonts w:ascii="Times New Roman" w:hAnsi="Times New Roman" w:cs="Times New Roman"/>
+          <w:sz w:val="24"/>
+          <w:szCs w:val="24"/>
+        </w:rPr>
+        <w:t>ecause it not only allows for the expansion of a network but it also it able to handle traffic for separate devices</w:t>
+      </w:r>
+      <w:r>
+        <w:rPr>
+          <w:rFonts w:ascii="Times New Roman" w:hAnsi="Times New Roman" w:cs="Times New Roman"/>
+          <w:sz w:val="24"/>
+          <w:szCs w:val="24"/>
+        </w:rPr>
+        <w:t xml:space="preserve">. Switches also allow for each port to be monitored by the switches internal software providing each port with security </w:t>
+      </w:r>
+      <w:r>
+        <w:rPr>
+          <w:rFonts w:ascii="Times New Roman" w:hAnsi="Times New Roman" w:cs="Times New Roman"/>
+          <w:sz w:val="24"/>
+          <w:szCs w:val="24"/>
+        </w:rPr>
+        <w:t xml:space="preserve">ensuring each devices network traffic is secure. However, when a switches security is configured it can </w:t>
+      </w:r>
+      <w:r>
+        <w:rPr>
+          <w:rFonts w:ascii="Times New Roman" w:hAnsi="Times New Roman" w:cs="Times New Roman"/>
+          <w:sz w:val="24"/>
+          <w:szCs w:val="24"/>
+        </w:rPr>
+        <w:t xml:space="preserve">easily </w:t>
+      </w:r>
+      <w:r>
+        <w:rPr>
+          <w:rFonts w:ascii="Times New Roman" w:hAnsi="Times New Roman" w:cs="Times New Roman"/>
+          <w:sz w:val="24"/>
+          <w:szCs w:val="24"/>
+        </w:rPr>
+        <w:t xml:space="preserve">detect attacks and close network ports where the attacks are being directed toward </w:t>
+      </w:r>
+      <w:r>
+        <w:rPr>
+          <w:rFonts w:ascii="Times New Roman" w:hAnsi="Times New Roman" w:cs="Times New Roman"/>
+          <w:sz w:val="24"/>
+          <w:szCs w:val="24"/>
+        </w:rPr>
+        <w:t>to</w:t>
+      </w:r>
+      <w:r>
+        <w:rPr>
+          <w:rFonts w:ascii="Times New Roman" w:hAnsi="Times New Roman" w:cs="Times New Roman"/>
+          <w:sz w:val="24"/>
+          <w:szCs w:val="24"/>
+        </w:rPr>
+        <w:t xml:space="preserve"> protect the device that it is connected to.</w:t>
+      </w:r>
     </w:p>
     <w:p>
       <w:pPr>
@@ -897,11 +1243,9 @@
           <w:sz w:val="24"/>
           <w:szCs w:val="24"/>
         </w:rPr>
-        <w:t>Different Attacks on Network Switches</w:t>
-      </w:r>
-    </w:p>
-    <w:p>
-      <w:pPr>
+        <w:t>Different Attac</w:t>
+      </w:r>
+      <w:r>
         <w:rPr>
           <w:rFonts w:ascii="Times New Roman" w:hAnsi="Times New Roman" w:cs="Times New Roman"/>
           <w:b/>
@@ -909,10 +1253,18 @@
           <w:sz w:val="24"/>
           <w:szCs w:val="24"/>
         </w:rPr>
-      </w:pPr>
-    </w:p>
-    <w:p>
-      <w:pPr>
+        <w:t>ks and How to Prevent Them</w:t>
+      </w:r>
+    </w:p>
+    <w:p>
+      <w:pPr>
+        <w:rPr>
+          <w:rFonts w:ascii="Times New Roman" w:hAnsi="Times New Roman" w:cs="Times New Roman"/>
+          <w:sz w:val="24"/>
+          <w:szCs w:val="24"/>
+        </w:rPr>
+      </w:pPr>
+      <w:r>
         <w:rPr>
           <w:rFonts w:ascii="Times New Roman" w:hAnsi="Times New Roman" w:cs="Times New Roman"/>
           <w:b/>
@@ -920,8 +1272,178 @@
           <w:sz w:val="24"/>
           <w:szCs w:val="24"/>
         </w:rPr>
-      </w:pPr>
-      <w:r>
+        <w:tab/>
+      </w:r>
+      <w:r>
+        <w:rPr>
+          <w:rFonts w:ascii="Times New Roman" w:hAnsi="Times New Roman" w:cs="Times New Roman"/>
+          <w:sz w:val="24"/>
+          <w:szCs w:val="24"/>
+        </w:rPr>
+        <w:t>There are many different network attacks that specifically target network switches because they are seen as a hub that controls the flow of data in most networks they have been implemented in.</w:t>
+      </w:r>
+      <w:r>
+        <w:rPr>
+          <w:rFonts w:ascii="Times New Roman" w:hAnsi="Times New Roman" w:cs="Times New Roman"/>
+          <w:sz w:val="24"/>
+          <w:szCs w:val="24"/>
+        </w:rPr>
+        <w:t xml:space="preserve"> As previously mentioned there are a few main attacks that mainly target the switch within a network. Some of these attacks allow a user to gain access to a network and reroute all traffic coming too and from the network through their own personal server. While other attacks are used mainly for listening and reading data packet that come from the switch in wait to try and find personal information of the end connected user on that port being affected by the attack. Due to switches having two types being unmanaged and managed their security differs between the two were as an unmanaged switch the security built into it is not too configurable and is less secure than a managed switch which is built with many different security protocols to defend against the most common attacks before it reaches a user.</w:t>
+      </w:r>
+    </w:p>
+    <w:p>
+      <w:pPr>
+        <w:rPr>
+          <w:rFonts w:ascii="Times New Roman" w:hAnsi="Times New Roman" w:cs="Times New Roman"/>
+          <w:sz w:val="24"/>
+          <w:szCs w:val="24"/>
+        </w:rPr>
+      </w:pPr>
+      <w:r>
+        <w:rPr>
+          <w:rFonts w:ascii="Times New Roman" w:hAnsi="Times New Roman" w:cs="Times New Roman"/>
+          <w:sz w:val="24"/>
+          <w:szCs w:val="24"/>
+        </w:rPr>
+        <w:tab/>
+        <w:t xml:space="preserve">One of the main attacks that happen on a regular basis is ARP Spoofing. What this does is when the attack is launched the attacker sniffs and listens for different ARP request packets coming from the switch, but the attacker intercepts them and answers them themselves. The way how they manage to do this is they answer the requests by giving its IP address as the default </w:t>
+      </w:r>
+      <w:r>
+        <w:rPr>
+          <w:rFonts w:ascii="Times New Roman" w:hAnsi="Times New Roman" w:cs="Times New Roman"/>
+          <w:sz w:val="24"/>
+          <w:szCs w:val="24"/>
+        </w:rPr>
+        <w:lastRenderedPageBreak/>
+        <w:t xml:space="preserve">gateway to the client. By doing this the attacker eventually becomes the man in the middle where they </w:t>
+      </w:r>
+      <w:r>
+        <w:rPr>
+          <w:rFonts w:ascii="Times New Roman" w:hAnsi="Times New Roman" w:cs="Times New Roman"/>
+          <w:sz w:val="24"/>
+          <w:szCs w:val="24"/>
+        </w:rPr>
+        <w:t>can</w:t>
+      </w:r>
+      <w:r>
+        <w:rPr>
+          <w:rFonts w:ascii="Times New Roman" w:hAnsi="Times New Roman" w:cs="Times New Roman"/>
+          <w:sz w:val="24"/>
+          <w:szCs w:val="24"/>
+        </w:rPr>
+        <w:t xml:space="preserve"> read all the traffic coming from and to the switch after it passes their IP address making it seem like the victim computers default gateway. There are a few ways a switch </w:t>
+      </w:r>
+      <w:r>
+        <w:rPr>
+          <w:rFonts w:ascii="Times New Roman" w:hAnsi="Times New Roman" w:cs="Times New Roman"/>
+          <w:sz w:val="24"/>
+          <w:szCs w:val="24"/>
+        </w:rPr>
+        <w:t>can</w:t>
+      </w:r>
+      <w:r>
+        <w:rPr>
+          <w:rFonts w:ascii="Times New Roman" w:hAnsi="Times New Roman" w:cs="Times New Roman"/>
+          <w:sz w:val="24"/>
+          <w:szCs w:val="24"/>
+        </w:rPr>
+        <w:t xml:space="preserve"> prevent this type of attack from happening and that’s by </w:t>
+      </w:r>
+      <w:r>
+        <w:rPr>
+          <w:rFonts w:ascii="Times New Roman" w:hAnsi="Times New Roman" w:cs="Times New Roman"/>
+          <w:sz w:val="24"/>
+          <w:szCs w:val="24"/>
+        </w:rPr>
+        <w:t>enabling the Dynamic ARP Inspection which is otherwise known as DAI. When enabling this feature, it allows the switch to verify ARP requests and responses within a network ensuring proper destination and receives match the packets being sent.</w:t>
+      </w:r>
+      <w:r>
+        <w:rPr>
+          <w:rFonts w:ascii="Times New Roman" w:hAnsi="Times New Roman" w:cs="Times New Roman"/>
+          <w:sz w:val="24"/>
+          <w:szCs w:val="24"/>
+        </w:rPr>
+        <w:t xml:space="preserve"> In figure 2 it shows a basic example of an ARP Spoofing method in python where the </w:t>
+      </w:r>
+      <w:r>
+        <w:rPr>
+          <w:rFonts w:ascii="Times New Roman" w:hAnsi="Times New Roman" w:cs="Times New Roman"/>
+          <w:sz w:val="24"/>
+          <w:szCs w:val="24"/>
+        </w:rPr>
+        <w:drawing>
+          <wp:anchor distT="0" distB="0" distL="114300" distR="114300" simplePos="0" relativeHeight="251655680" behindDoc="0" locked="0" layoutInCell="1" allowOverlap="1" wp14:anchorId="4F015BF7" wp14:editId="48486CB9">
+            <wp:simplePos x="0" y="0"/>
+            <wp:positionH relativeFrom="column">
+              <wp:posOffset>0</wp:posOffset>
+            </wp:positionH>
+            <wp:positionV relativeFrom="page">
+              <wp:posOffset>2714625</wp:posOffset>
+            </wp:positionV>
+            <wp:extent cx="5943600" cy="4722495"/>
+            <wp:effectExtent l="0" t="0" r="0" b="0"/>
+            <wp:wrapTopAndBottom/>
+            <wp:docPr id="2" name="Picture 2" descr="Text&#10;&#10;Description automatically generated"/>
+            <wp:cNvGraphicFramePr>
+              <a:graphicFrameLocks xmlns:a="http://schemas.openxmlformats.org/drawingml/2006/main" noChangeAspect="1"/>
+            </wp:cNvGraphicFramePr>
+            <a:graphic xmlns:a="http://schemas.openxmlformats.org/drawingml/2006/main">
+              <a:graphicData uri="http://schemas.openxmlformats.org/drawingml/2006/picture">
+                <pic:pic xmlns:pic="http://schemas.openxmlformats.org/drawingml/2006/picture">
+                  <pic:nvPicPr>
+                    <pic:cNvPr id="2" name="Picture 2" descr="Text&#10;&#10;Description automatically generated"/>
+                    <pic:cNvPicPr/>
+                  </pic:nvPicPr>
+                  <pic:blipFill>
+                    <a:blip r:embed="rId11">
+                      <a:extLst>
+                        <a:ext uri="{28A0092B-C50C-407E-A947-70E740481C1C}">
+                          <a14:useLocalDpi xmlns:a14="http://schemas.microsoft.com/office/drawing/2010/main" val="0"/>
+                        </a:ext>
+                      </a:extLst>
+                    </a:blip>
+                    <a:stretch>
+                      <a:fillRect/>
+                    </a:stretch>
+                  </pic:blipFill>
+                  <pic:spPr>
+                    <a:xfrm>
+                      <a:off x="0" y="0"/>
+                      <a:ext cx="5943600" cy="4722495"/>
+                    </a:xfrm>
+                    <a:prstGeom prst="rect">
+                      <a:avLst/>
+                    </a:prstGeom>
+                  </pic:spPr>
+                </pic:pic>
+              </a:graphicData>
+            </a:graphic>
+          </wp:anchor>
+        </w:drawing>
+      </w:r>
+      <w:r>
+        <w:rPr>
+          <w:rFonts w:ascii="Times New Roman" w:hAnsi="Times New Roman" w:cs="Times New Roman"/>
+          <w:sz w:val="24"/>
+          <w:szCs w:val="24"/>
+        </w:rPr>
+        <w:t>attacker looks for the MAC address from an IP which gets called from the spoo</w:t>
+      </w:r>
+      <w:r>
+        <w:rPr>
+          <w:rFonts w:ascii="Times New Roman" w:hAnsi="Times New Roman" w:cs="Times New Roman"/>
+          <w:sz w:val="24"/>
+          <w:szCs w:val="24"/>
+        </w:rPr>
+        <w:t xml:space="preserve">f method where it </w:t>
+      </w:r>
+    </w:p>
+    <w:p>
+      <w:pPr>
+        <w:pStyle w:val="Caption"/>
+        <w:tabs>
+          <w:tab w:val="left" w:pos="3660"/>
+        </w:tabs>
         <w:rPr>
           <w:rFonts w:ascii="Times New Roman" w:hAnsi="Times New Roman" w:cs="Times New Roman"/>
           <w:b/>
@@ -929,11 +1451,67 @@
           <w:sz w:val="24"/>
           <w:szCs w:val="24"/>
         </w:rPr>
-        <w:t>How to Prevent Attacks on Network Switches</w:t>
-      </w:r>
-    </w:p>
-    <w:p>
-      <w:pPr>
+      </w:pPr>
+      <w:r>
+        <w:t xml:space="preserve">Figure </w:t>
+      </w:r>
+      <w:fldSimple w:instr=" SEQ Figure \* ARABIC ">
+        <w:r>
+          <w:rPr>
+            <w:noProof/>
+          </w:rPr>
+          <w:t>2</w:t>
+        </w:r>
+      </w:fldSimple>
+      <w:r>
+        <w:t xml:space="preserve"> ARP Spoofing</w:t>
+      </w:r>
+      <w:r>
+        <w:tab/>
+      </w:r>
+    </w:p>
+    <w:p>
+      <w:pPr>
+        <w:rPr>
+          <w:rFonts w:ascii="Times New Roman" w:hAnsi="Times New Roman" w:cs="Times New Roman"/>
+          <w:sz w:val="24"/>
+          <w:szCs w:val="24"/>
+        </w:rPr>
+      </w:pPr>
+      <w:r>
+        <w:rPr>
+          <w:rFonts w:ascii="Times New Roman" w:hAnsi="Times New Roman" w:cs="Times New Roman"/>
+          <w:sz w:val="24"/>
+          <w:szCs w:val="24"/>
+        </w:rPr>
+        <w:t xml:space="preserve">sends the spoofed packet to the </w:t>
+      </w:r>
+      <w:r>
+        <w:rPr>
+          <w:rFonts w:ascii="Times New Roman" w:hAnsi="Times New Roman" w:cs="Times New Roman"/>
+          <w:sz w:val="24"/>
+          <w:szCs w:val="24"/>
+        </w:rPr>
+        <w:t>victim’s</w:t>
+      </w:r>
+      <w:r>
+        <w:rPr>
+          <w:rFonts w:ascii="Times New Roman" w:hAnsi="Times New Roman" w:cs="Times New Roman"/>
+          <w:sz w:val="24"/>
+          <w:szCs w:val="24"/>
+        </w:rPr>
+        <w:t xml:space="preserve"> destination.</w:t>
+      </w:r>
+    </w:p>
+    <w:p>
+      <w:pPr>
+        <w:rPr>
+          <w:rFonts w:ascii="Times New Roman" w:hAnsi="Times New Roman" w:cs="Times New Roman"/>
+          <w:sz w:val="24"/>
+          <w:szCs w:val="24"/>
+        </w:rPr>
+      </w:pPr>
+      <w:r>
         <w:rPr>
           <w:rFonts w:ascii="Times New Roman" w:hAnsi="Times New Roman" w:cs="Times New Roman"/>
           <w:b/>
@@ -941,6 +1519,476 @@
           <w:sz w:val="24"/>
           <w:szCs w:val="24"/>
         </w:rPr>
+        <w:tab/>
+      </w:r>
+      <w:r>
+        <w:rPr>
+          <w:rFonts w:ascii="Times New Roman" w:hAnsi="Times New Roman" w:cs="Times New Roman"/>
+          <w:sz w:val="24"/>
+          <w:szCs w:val="24"/>
+        </w:rPr>
+        <w:t xml:space="preserve">Another </w:t>
+      </w:r>
+      <w:r>
+        <w:rPr>
+          <w:rFonts w:ascii="Times New Roman" w:hAnsi="Times New Roman" w:cs="Times New Roman"/>
+          <w:sz w:val="24"/>
+          <w:szCs w:val="24"/>
+        </w:rPr>
+        <w:t>popular set of attacks is MAC Flooding as well as MAC Spoofing. Both attacks have to do with the MAC addresses of the switch as well as the devices connected to the attacked ports. MAC Flooding is when an attacker floods the Content Addressable Memory table otherwise known as a CAM table causing the switch to be flooded with so many MAC addresses it can no longer store them within the table.</w:t>
+      </w:r>
+      <w:r>
+        <w:rPr>
+          <w:rFonts w:ascii="Times New Roman" w:hAnsi="Times New Roman" w:cs="Times New Roman"/>
+          <w:sz w:val="24"/>
+          <w:szCs w:val="24"/>
+        </w:rPr>
+        <w:t xml:space="preserve"> When this takes places the switch begins to operate as a hub which causes the switch to begin sending </w:t>
+      </w:r>
+      <w:r>
+        <w:rPr>
+          <w:rFonts w:ascii="Times New Roman" w:hAnsi="Times New Roman" w:cs="Times New Roman"/>
+          <w:sz w:val="24"/>
+          <w:szCs w:val="24"/>
+        </w:rPr>
+        <w:t>all</w:t>
+      </w:r>
+      <w:r>
+        <w:rPr>
+          <w:rFonts w:ascii="Times New Roman" w:hAnsi="Times New Roman" w:cs="Times New Roman"/>
+          <w:sz w:val="24"/>
+          <w:szCs w:val="24"/>
+        </w:rPr>
+        <w:t xml:space="preserve"> its data coming too and from it  out of its </w:t>
+      </w:r>
+      <w:r>
+        <w:rPr>
+          <w:rFonts w:ascii="Times New Roman" w:hAnsi="Times New Roman" w:cs="Times New Roman"/>
+          <w:sz w:val="24"/>
+          <w:szCs w:val="24"/>
+        </w:rPr>
+        <w:lastRenderedPageBreak/>
+        <w:t xml:space="preserve">ports allowing the attackers to sniff all the traffic. There are usually two methods that can be used to stop the MAC Flooding attacks and one of those methods are by configuring the network switches port security. By doing this it limits the number of MACs allowed through the port and can also specify the allowed MACs that can enter the port as well. Another method of preventing the attack is using </w:t>
+      </w:r>
+      <w:r>
+        <w:rPr>
+          <w:rFonts w:ascii="Times New Roman" w:hAnsi="Times New Roman" w:cs="Times New Roman"/>
+          <w:sz w:val="24"/>
+          <w:szCs w:val="24"/>
+        </w:rPr>
+        <w:t>port-based</w:t>
+      </w:r>
+      <w:r>
+        <w:rPr>
+          <w:rFonts w:ascii="Times New Roman" w:hAnsi="Times New Roman" w:cs="Times New Roman"/>
+          <w:sz w:val="24"/>
+          <w:szCs w:val="24"/>
+        </w:rPr>
+        <w:t xml:space="preserve"> authentication. </w:t>
+      </w:r>
+      <w:r>
+        <w:rPr>
+          <w:rFonts w:ascii="Times New Roman" w:hAnsi="Times New Roman" w:cs="Times New Roman"/>
+          <w:sz w:val="24"/>
+          <w:szCs w:val="24"/>
+        </w:rPr>
+        <w:t>This requires a PC to be authenticated before it is allowed to join the LAN. However, it is possible to also combine this method with the first one where only authenticated PCs with a specific MAC can join the LAN.</w:t>
+      </w:r>
+    </w:p>
+    <w:p>
+      <w:pPr>
+        <w:rPr>
+          <w:rFonts w:ascii="Times New Roman" w:hAnsi="Times New Roman" w:cs="Times New Roman"/>
+          <w:sz w:val="24"/>
+          <w:szCs w:val="24"/>
+        </w:rPr>
+      </w:pPr>
+      <w:r>
+        <w:rPr>
+          <w:noProof/>
+        </w:rPr>
+        <w:pict w14:anchorId="7BCFE906">
+          <v:shape id="_x0000_s1029" type="#_x0000_t202" style="position:absolute;margin-left:2in;margin-top:459.85pt;width:348.75pt;height:.05pt;z-index:251665408;mso-position-horizontal-relative:text;mso-position-vertical-relative:text" stroked="f">
+            <v:textbox style="mso-fit-shape-to-text:t" inset="0,0,0,0">
+              <w:txbxContent>
+                <w:p>
+                  <w:pPr>
+                    <w:pStyle w:val="Caption"/>
+                    <w:rPr>
+                      <w:rFonts w:ascii="Times New Roman" w:hAnsi="Times New Roman" w:cs="Times New Roman"/>
+                      <w:sz w:val="24"/>
+                      <w:szCs w:val="24"/>
+                    </w:rPr>
+                  </w:pPr>
+                  <w:r>
+                    <w:t xml:space="preserve">Figure </w:t>
+                  </w:r>
+                  <w:fldSimple w:instr=" SEQ Figure \* ARABIC ">
+                    <w:r>
+                      <w:rPr>
+                        <w:noProof/>
+                      </w:rPr>
+                      <w:t>3</w:t>
+                    </w:r>
+                  </w:fldSimple>
+                  <w:r>
+                    <w:t xml:space="preserve"> DNS Spoof</w:t>
+                  </w:r>
+                </w:p>
+              </w:txbxContent>
+            </v:textbox>
+            <w10:wrap type="square"/>
+          </v:shape>
+        </w:pict>
+      </w:r>
+      <w:r>
+        <w:rPr>
+          <w:rFonts w:ascii="Times New Roman" w:hAnsi="Times New Roman" w:cs="Times New Roman"/>
+          <w:sz w:val="24"/>
+          <w:szCs w:val="24"/>
+        </w:rPr>
+        <w:drawing>
+          <wp:anchor distT="0" distB="0" distL="114300" distR="114300" simplePos="0" relativeHeight="251657728" behindDoc="0" locked="0" layoutInCell="1" allowOverlap="1" wp14:anchorId="70D3FA2B" wp14:editId="5400DF6B">
+            <wp:simplePos x="0" y="0"/>
+            <wp:positionH relativeFrom="column">
+              <wp:posOffset>1828800</wp:posOffset>
+            </wp:positionH>
+            <wp:positionV relativeFrom="page">
+              <wp:posOffset>3567430</wp:posOffset>
+            </wp:positionV>
+            <wp:extent cx="4429125" cy="4555490"/>
+            <wp:effectExtent l="0" t="0" r="0" b="0"/>
+            <wp:wrapSquare wrapText="bothSides"/>
+            <wp:docPr id="3" name="Picture 3" descr="Text&#10;&#10;Description automatically generated"/>
+            <wp:cNvGraphicFramePr>
+              <a:graphicFrameLocks xmlns:a="http://schemas.openxmlformats.org/drawingml/2006/main" noChangeAspect="1"/>
+            </wp:cNvGraphicFramePr>
+            <a:graphic xmlns:a="http://schemas.openxmlformats.org/drawingml/2006/main">
+              <a:graphicData uri="http://schemas.openxmlformats.org/drawingml/2006/picture">
+                <pic:pic xmlns:pic="http://schemas.openxmlformats.org/drawingml/2006/picture">
+                  <pic:nvPicPr>
+                    <pic:cNvPr id="3" name="Picture 3" descr="Text&#10;&#10;Description automatically generated"/>
+                    <pic:cNvPicPr/>
+                  </pic:nvPicPr>
+                  <pic:blipFill>
+                    <a:blip r:embed="rId12">
+                      <a:extLst>
+                        <a:ext uri="{28A0092B-C50C-407E-A947-70E740481C1C}">
+                          <a14:useLocalDpi xmlns:a14="http://schemas.microsoft.com/office/drawing/2010/main" val="0"/>
+                        </a:ext>
+                      </a:extLst>
+                    </a:blip>
+                    <a:stretch>
+                      <a:fillRect/>
+                    </a:stretch>
+                  </pic:blipFill>
+                  <pic:spPr>
+                    <a:xfrm>
+                      <a:off x="0" y="0"/>
+                      <a:ext cx="4429125" cy="4555490"/>
+                    </a:xfrm>
+                    <a:prstGeom prst="rect">
+                      <a:avLst/>
+                    </a:prstGeom>
+                  </pic:spPr>
+                </pic:pic>
+              </a:graphicData>
+            </a:graphic>
+            <wp14:sizeRelH relativeFrom="margin">
+              <wp14:pctWidth>0</wp14:pctWidth>
+            </wp14:sizeRelH>
+            <wp14:sizeRelV relativeFrom="margin">
+              <wp14:pctHeight>0</wp14:pctHeight>
+            </wp14:sizeRelV>
+          </wp:anchor>
+        </w:drawing>
+      </w:r>
+      <w:r>
+        <w:rPr>
+          <w:rFonts w:ascii="Times New Roman" w:hAnsi="Times New Roman" w:cs="Times New Roman"/>
+          <w:sz w:val="24"/>
+          <w:szCs w:val="24"/>
+        </w:rPr>
+        <w:tab/>
+        <w:t>MAC Spoofing is a slightly different attack than the MAC Flooding because using a MAC Spoof the attacker can also circumvent the methods used to prevent MAC Flooding from occurring. This attack takes place when the attacker sniffs the network for valid MAC addresses and attempts to act as one of the trusted valid addresses. When doing this the attacker will present itself as the default gateway(as seen in figure 3</w:t>
+      </w:r>
+      <w:r>
+        <w:rPr>
+          <w:rFonts w:ascii="Times New Roman" w:hAnsi="Times New Roman" w:cs="Times New Roman"/>
+          <w:sz w:val="24"/>
+          <w:szCs w:val="24"/>
+        </w:rPr>
+        <w:t xml:space="preserve"> and 4</w:t>
+      </w:r>
+      <w:r>
+        <w:rPr>
+          <w:rFonts w:ascii="Times New Roman" w:hAnsi="Times New Roman" w:cs="Times New Roman"/>
+          <w:sz w:val="24"/>
+          <w:szCs w:val="24"/>
+        </w:rPr>
+        <w:t xml:space="preserve">) and copies </w:t>
+      </w:r>
+      <w:r>
+        <w:rPr>
+          <w:rFonts w:ascii="Times New Roman" w:hAnsi="Times New Roman" w:cs="Times New Roman"/>
+          <w:sz w:val="24"/>
+          <w:szCs w:val="24"/>
+        </w:rPr>
+        <w:t>all</w:t>
+      </w:r>
+      <w:r>
+        <w:rPr>
+          <w:rFonts w:ascii="Times New Roman" w:hAnsi="Times New Roman" w:cs="Times New Roman"/>
+          <w:sz w:val="24"/>
+          <w:szCs w:val="24"/>
+        </w:rPr>
+        <w:t xml:space="preserve"> the data forwarded to the default gateway without being detected. The way how this can be prevented is to also enable port security just like the MAC Flooding </w:t>
+      </w:r>
+      <w:r>
+        <w:rPr>
+          <w:rFonts w:ascii="Times New Roman" w:hAnsi="Times New Roman" w:cs="Times New Roman"/>
+          <w:sz w:val="24"/>
+          <w:szCs w:val="24"/>
+        </w:rPr>
+        <w:t>prevention,</w:t>
+      </w:r>
+      <w:r>
+        <w:rPr>
+          <w:rFonts w:ascii="Times New Roman" w:hAnsi="Times New Roman" w:cs="Times New Roman"/>
+          <w:sz w:val="24"/>
+          <w:szCs w:val="24"/>
+        </w:rPr>
+        <w:t xml:space="preserve"> but</w:t>
+      </w:r>
+      <w:r>
+        <w:rPr>
+          <w:rFonts w:ascii="Times New Roman" w:hAnsi="Times New Roman" w:cs="Times New Roman"/>
+          <w:sz w:val="24"/>
+          <w:szCs w:val="24"/>
+        </w:rPr>
+        <w:t xml:space="preserve"> this method would mean having to manually enter all the MAC addresses onto every port which is too time consuming. While method two is to make use of private VLANS which will help mitigate these types of network attacks because it restricts communications between systems on the same IP subnet.</w:t>
+      </w:r>
+    </w:p>
+    <w:p>
+      <w:pPr>
+        <w:rPr>
+          <w:rFonts w:ascii="Times New Roman" w:hAnsi="Times New Roman" w:cs="Times New Roman"/>
+          <w:sz w:val="24"/>
+          <w:szCs w:val="24"/>
+        </w:rPr>
+      </w:pPr>
+    </w:p>
+    <w:p>
+      <w:pPr>
+        <w:rPr>
+          <w:rFonts w:ascii="Times New Roman" w:hAnsi="Times New Roman" w:cs="Times New Roman"/>
+          <w:sz w:val="24"/>
+          <w:szCs w:val="24"/>
+        </w:rPr>
+      </w:pPr>
+      <w:r>
+        <w:rPr>
+          <w:rFonts w:ascii="Times New Roman" w:hAnsi="Times New Roman" w:cs="Times New Roman"/>
+          <w:sz w:val="24"/>
+          <w:szCs w:val="24"/>
+        </w:rPr>
+        <w:tab/>
+        <w:t xml:space="preserve">The other attack mentioned previously was DHCP Server Spoofing. The way this is done is very similar as to how the ARP Spoofing attack takes place. The attacker will sniff and listen to a networks traffic looking for DHCP requests and intercept them and answer them themselves. They answer the request by giving its IP address as the default gateway to the client which also makes this attacker a main in the middle just like the ARP Spoofing attack. The way how one would prevent such an attack is by </w:t>
+      </w:r>
+      <w:r>
+        <w:rPr>
+          <w:rFonts w:ascii="Times New Roman" w:hAnsi="Times New Roman" w:cs="Times New Roman"/>
+          <w:sz w:val="24"/>
+          <w:szCs w:val="24"/>
+        </w:rPr>
+        <w:t xml:space="preserve">using </w:t>
+      </w:r>
+      <w:r>
+        <w:rPr>
+          <w:noProof/>
+        </w:rPr>
+        <w:lastRenderedPageBreak/>
+        <w:pict w14:anchorId="6197A48C">
+          <v:shape id="_x0000_s1030" type="#_x0000_t202" style="position:absolute;margin-left:123pt;margin-top:209.25pt;width:398.3pt;height:.05pt;z-index:251668480;mso-position-horizontal-relative:text;mso-position-vertical-relative:text" wrapcoords="-41 0 -41 20829 21600 20829 21600 0 -41 0" stroked="f">
+            <v:textbox style="mso-fit-shape-to-text:t" inset="0,0,0,0">
+              <w:txbxContent>
+                <w:p>
+                  <w:pPr>
+                    <w:pStyle w:val="Caption"/>
+                    <w:rPr>
+                      <w:rFonts w:ascii="Times New Roman" w:hAnsi="Times New Roman" w:cs="Times New Roman"/>
+                      <w:sz w:val="24"/>
+                      <w:szCs w:val="24"/>
+                    </w:rPr>
+                  </w:pPr>
+                  <w:r>
+                    <w:t xml:space="preserve">Figure </w:t>
+                  </w:r>
+                  <w:fldSimple w:instr=" SEQ Figure \* ARABIC ">
+                    <w:r>
+                      <w:rPr>
+                        <w:noProof/>
+                      </w:rPr>
+                      <w:t>4</w:t>
+                    </w:r>
+                  </w:fldSimple>
+                  <w:r>
+                    <w:t xml:space="preserve"> DNS Spoof</w:t>
+                  </w:r>
+                </w:p>
+              </w:txbxContent>
+            </v:textbox>
+            <w10:wrap type="through"/>
+          </v:shape>
+        </w:pict>
+      </w:r>
+      <w:r>
+        <w:rPr>
+          <w:rFonts w:ascii="Times New Roman" w:hAnsi="Times New Roman" w:cs="Times New Roman"/>
+          <w:sz w:val="24"/>
+          <w:szCs w:val="24"/>
+        </w:rPr>
+        <w:drawing>
+          <wp:anchor distT="0" distB="0" distL="114300" distR="114300" simplePos="0" relativeHeight="251659776" behindDoc="0" locked="0" layoutInCell="1" allowOverlap="1" wp14:anchorId="091BD8AC" wp14:editId="3D9C92B0">
+            <wp:simplePos x="0" y="0"/>
+            <wp:positionH relativeFrom="column">
+              <wp:posOffset>1562100</wp:posOffset>
+            </wp:positionH>
+            <wp:positionV relativeFrom="paragraph">
+              <wp:posOffset>19050</wp:posOffset>
+            </wp:positionV>
+            <wp:extent cx="5058481" cy="2581635"/>
+            <wp:effectExtent l="0" t="0" r="0" b="0"/>
+            <wp:wrapThrough wrapText="bothSides">
+              <wp:wrapPolygon edited="0">
+                <wp:start x="0" y="0"/>
+                <wp:lineTo x="0" y="21520"/>
+                <wp:lineTo x="21557" y="21520"/>
+                <wp:lineTo x="21557" y="0"/>
+                <wp:lineTo x="0" y="0"/>
+              </wp:wrapPolygon>
+            </wp:wrapThrough>
+            <wp:docPr id="4" name="Picture 4" descr="Text&#10;&#10;Description automatically generated"/>
+            <wp:cNvGraphicFramePr>
+              <a:graphicFrameLocks xmlns:a="http://schemas.openxmlformats.org/drawingml/2006/main" noChangeAspect="1"/>
+            </wp:cNvGraphicFramePr>
+            <a:graphic xmlns:a="http://schemas.openxmlformats.org/drawingml/2006/main">
+              <a:graphicData uri="http://schemas.openxmlformats.org/drawingml/2006/picture">
+                <pic:pic xmlns:pic="http://schemas.openxmlformats.org/drawingml/2006/picture">
+                  <pic:nvPicPr>
+                    <pic:cNvPr id="4" name="Picture 4" descr="Text&#10;&#10;Description automatically generated"/>
+                    <pic:cNvPicPr/>
+                  </pic:nvPicPr>
+                  <pic:blipFill>
+                    <a:blip r:embed="rId13">
+                      <a:extLst>
+                        <a:ext uri="{28A0092B-C50C-407E-A947-70E740481C1C}">
+                          <a14:useLocalDpi xmlns:a14="http://schemas.microsoft.com/office/drawing/2010/main" val="0"/>
+                        </a:ext>
+                      </a:extLst>
+                    </a:blip>
+                    <a:stretch>
+                      <a:fillRect/>
+                    </a:stretch>
+                  </pic:blipFill>
+                  <pic:spPr>
+                    <a:xfrm>
+                      <a:off x="0" y="0"/>
+                      <a:ext cx="5058481" cy="2581635"/>
+                    </a:xfrm>
+                    <a:prstGeom prst="rect">
+                      <a:avLst/>
+                    </a:prstGeom>
+                  </pic:spPr>
+                </pic:pic>
+              </a:graphicData>
+            </a:graphic>
+          </wp:anchor>
+        </w:drawing>
+      </w:r>
+      <w:r>
+        <w:rPr>
+          <w:rFonts w:ascii="Times New Roman" w:hAnsi="Times New Roman" w:cs="Times New Roman"/>
+          <w:sz w:val="24"/>
+          <w:szCs w:val="24"/>
+        </w:rPr>
+        <w:t>similar methods to ARP Spoofing as well. Where the switch would be configured to trust a specified port to handle all DHCP replies. However, if a DHCP reply message was received on any other port than the one specified and trusted then it will shut down the port that was requested to protect the network.</w:t>
+      </w:r>
+    </w:p>
+    <w:p>
+      <w:pPr>
+        <w:ind w:firstLine="720"/>
+        <w:rPr>
+          <w:rFonts w:ascii="Times New Roman" w:hAnsi="Times New Roman" w:cs="Times New Roman"/>
+          <w:sz w:val="24"/>
+          <w:szCs w:val="24"/>
+        </w:rPr>
+      </w:pPr>
+      <w:r>
+        <w:rPr>
+          <w:rFonts w:ascii="Times New Roman" w:hAnsi="Times New Roman" w:cs="Times New Roman"/>
+          <w:sz w:val="24"/>
+          <w:szCs w:val="24"/>
+        </w:rPr>
+        <w:t>The last popular attack that is found to happen on a regular basis is called VLAN Spoofing.</w:t>
+      </w:r>
+      <w:r>
+        <w:rPr>
+          <w:rFonts w:ascii="Times New Roman" w:hAnsi="Times New Roman" w:cs="Times New Roman"/>
+          <w:sz w:val="24"/>
+          <w:szCs w:val="24"/>
+        </w:rPr>
+        <w:t xml:space="preserve"> Which is when a station can access a VLAN other than its own.</w:t>
+      </w:r>
+      <w:r>
+        <w:rPr>
+          <w:rFonts w:ascii="Times New Roman" w:hAnsi="Times New Roman" w:cs="Times New Roman"/>
+          <w:sz w:val="24"/>
+          <w:szCs w:val="24"/>
+        </w:rPr>
+        <w:t xml:space="preserve"> </w:t>
+      </w:r>
+      <w:r>
+        <w:rPr>
+          <w:rFonts w:ascii="Times New Roman" w:hAnsi="Times New Roman" w:cs="Times New Roman"/>
+          <w:sz w:val="24"/>
+          <w:szCs w:val="24"/>
+        </w:rPr>
+        <w:t>However,</w:t>
+      </w:r>
+      <w:r>
+        <w:rPr>
+          <w:rFonts w:ascii="Times New Roman" w:hAnsi="Times New Roman" w:cs="Times New Roman"/>
+          <w:sz w:val="24"/>
+          <w:szCs w:val="24"/>
+        </w:rPr>
+        <w:t xml:space="preserve"> this attack is slightly special as it comes in two different methods of attack. </w:t>
+      </w:r>
+      <w:r>
+        <w:rPr>
+          <w:rFonts w:ascii="Times New Roman" w:hAnsi="Times New Roman" w:cs="Times New Roman"/>
+          <w:sz w:val="24"/>
+          <w:szCs w:val="24"/>
+        </w:rPr>
+        <w:t xml:space="preserve">The first method of attack is using Switch Spoofing. By using this method, a PC will claim to establish a trunk link between itself and the switch to gain all the VLAN information on the network. Whereas the second method is using Double Tagging. This method consists of the attacker double tagging the frame with the native VLAN on its trunk list and the second tag is then destined for the victim VLAN. The way how to prevent Switch Spoofing is by disabling the DTP messages on trunk ports and avoid the switch defaults regarding trunk lists and hardcode the ports. Another method is to configure all the ports that should connect to the end stations as access and assign them to an unused VLAN and shut them down. The prevention method for double tagging is by using the same solutions for switch spoofing but also configure the VLAN Access Control List which is also known as the VACL. </w:t>
+      </w:r>
+      <w:r>
+        <w:rPr>
+          <w:rFonts w:ascii="Times New Roman" w:hAnsi="Times New Roman" w:cs="Times New Roman"/>
+          <w:sz w:val="24"/>
+          <w:szCs w:val="24"/>
+        </w:rPr>
+        <w:t>You can also use a private VLAN to allow for the division of VLANs into secondary VLANs which makes port isolation possible.</w:t>
+      </w:r>
+    </w:p>
+    <w:p>
+      <w:pPr>
+        <w:ind w:firstLine="720"/>
+        <w:rPr>
+          <w:rFonts w:ascii="Times New Roman" w:hAnsi="Times New Roman" w:cs="Times New Roman"/>
+          <w:sz w:val="24"/>
+          <w:szCs w:val="24"/>
+        </w:rPr>
       </w:pPr>
     </w:p>
     <w:p>
@@ -964,14 +2012,330 @@
         <w:t>Conclusion</w:t>
       </w:r>
     </w:p>
+    <w:p>
+      <w:pPr>
+        <w:rPr>
+          <w:rFonts w:ascii="Times New Roman" w:hAnsi="Times New Roman" w:cs="Times New Roman"/>
+          <w:sz w:val="24"/>
+          <w:szCs w:val="24"/>
+        </w:rPr>
+      </w:pPr>
+      <w:r>
+        <w:rPr>
+          <w:rFonts w:ascii="Times New Roman" w:hAnsi="Times New Roman" w:cs="Times New Roman"/>
+          <w:b/>
+          <w:bCs/>
+          <w:sz w:val="24"/>
+          <w:szCs w:val="24"/>
+        </w:rPr>
+        <w:tab/>
+      </w:r>
+      <w:r>
+        <w:rPr>
+          <w:rFonts w:ascii="Times New Roman" w:hAnsi="Times New Roman" w:cs="Times New Roman"/>
+          <w:sz w:val="24"/>
+          <w:szCs w:val="24"/>
+        </w:rPr>
+        <w:t>Network security is an important factor in all our lives however when looking at a network it isn’t common knowledge that a piece of hardware like a switch would have built in security features to mitigate and diminish attacks on a network. Because of this a lot of attackers often can successfully attack switches because those who implemented them into their network didn’t configure them fully to their networks needs or didn’t configure them at all to begin with. Switches not only are key implementations within allowing networks to expand but they also play a key roll in stopping and preventing network attacks from taking place.</w:t>
+      </w:r>
+    </w:p>
+    <w:sdt>
+      <w:sdtPr>
+        <w:id w:val="-300162233"/>
+        <w:docPartObj>
+          <w:docPartGallery w:val="Bibliographies"/>
+          <w:docPartUnique/>
+        </w:docPartObj>
+      </w:sdtPr>
+      <w:sdtEndPr>
+        <w:rPr>
+          <w:rFonts w:asciiTheme="minorHAnsi" w:eastAsiaTheme="minorHAnsi" w:hAnsiTheme="minorHAnsi" w:cstheme="minorBidi"/>
+          <w:color w:val="auto"/>
+          <w:sz w:val="22"/>
+          <w:szCs w:val="22"/>
+        </w:rPr>
+      </w:sdtEndPr>
+      <w:sdtContent>
+        <w:p>
+          <w:pPr>
+            <w:pStyle w:val="Heading1"/>
+          </w:pPr>
+          <w:r>
+            <w:t>References</w:t>
+          </w:r>
+        </w:p>
+        <w:sdt>
+          <w:sdtPr>
+            <w:id w:val="-573587230"/>
+            <w:bibliography/>
+          </w:sdtPr>
+          <w:sdtContent>
+            <w:p>
+              <w:pPr>
+                <w:pStyle w:val="Bibliography"/>
+                <w:ind w:left="720" w:hanging="720"/>
+                <w:rPr>
+                  <w:noProof/>
+                  <w:sz w:val="24"/>
+                  <w:szCs w:val="24"/>
+                </w:rPr>
+              </w:pPr>
+              <w:r>
+                <w:fldChar w:fldCharType="begin"/>
+              </w:r>
+              <w:r>
+                <w:instrText xml:space="preserve"> BIBLIOGRAPHY </w:instrText>
+              </w:r>
+              <w:r>
+                <w:fldChar w:fldCharType="separate"/>
+              </w:r>
+              <w:r>
+                <w:rPr>
+                  <w:noProof/>
+                </w:rPr>
+                <w:t xml:space="preserve">Cisco. </w:t>
+              </w:r>
+              <w:r>
+                <w:rPr>
+                  <w:i/>
+                  <w:iCs/>
+                  <w:noProof/>
+                </w:rPr>
+                <w:t>How Does a Switch Work</w:t>
+              </w:r>
+              <w:r>
+                <w:rPr>
+                  <w:noProof/>
+                </w:rPr>
+                <w:t>. n.d. &lt;https://www.cisco.com/c/en/us/solutions/small-business/resource-center/networking/network-switch-how.html&gt;.</w:t>
+              </w:r>
+            </w:p>
+            <w:p>
+              <w:pPr>
+                <w:pStyle w:val="Bibliography"/>
+                <w:ind w:left="720" w:hanging="720"/>
+                <w:rPr>
+                  <w:noProof/>
+                </w:rPr>
+              </w:pPr>
+              <w:r>
+                <w:rPr>
+                  <w:noProof/>
+                </w:rPr>
+                <w:t xml:space="preserve">CloudFlare. </w:t>
+              </w:r>
+              <w:r>
+                <w:rPr>
+                  <w:i/>
+                  <w:iCs/>
+                  <w:noProof/>
+                </w:rPr>
+                <w:t>What is a network switch? | Switch vs. router</w:t>
+              </w:r>
+              <w:r>
+                <w:rPr>
+                  <w:noProof/>
+                </w:rPr>
+                <w:t>. n.d. &lt;https://www.cloudflare.com/learning/network-layer/what-is-a-network-switch/&gt;.</w:t>
+              </w:r>
+            </w:p>
+            <w:p>
+              <w:pPr>
+                <w:pStyle w:val="Bibliography"/>
+                <w:ind w:left="720" w:hanging="720"/>
+                <w:rPr>
+                  <w:noProof/>
+                </w:rPr>
+              </w:pPr>
+              <w:r>
+                <w:rPr>
+                  <w:noProof/>
+                </w:rPr>
+                <w:t xml:space="preserve">DIGITALFORTRESSLK. </w:t>
+              </w:r>
+              <w:r>
+                <w:rPr>
+                  <w:i/>
+                  <w:iCs/>
+                  <w:noProof/>
+                </w:rPr>
+                <w:t>Common Attack Types on Switches</w:t>
+              </w:r>
+              <w:r>
+                <w:rPr>
+                  <w:noProof/>
+                </w:rPr>
+                <w:t>. 22 March 2018. &lt;https://digitalfortresslk.wordpress.com/2018/03/22/common-attack-types-on-switches/&gt;.</w:t>
+              </w:r>
+            </w:p>
+            <w:p>
+              <w:pPr>
+                <w:pStyle w:val="Bibliography"/>
+                <w:ind w:left="720" w:hanging="720"/>
+                <w:rPr>
+                  <w:noProof/>
+                </w:rPr>
+              </w:pPr>
+              <w:r>
+                <w:rPr>
+                  <w:noProof/>
+                </w:rPr>
+                <w:t xml:space="preserve">Mokadem, Hany EL. </w:t>
+              </w:r>
+              <w:r>
+                <w:rPr>
+                  <w:i/>
+                  <w:iCs/>
+                  <w:noProof/>
+                </w:rPr>
+                <w:t>Switch Attacks and Countermeasures</w:t>
+              </w:r>
+              <w:r>
+                <w:rPr>
+                  <w:noProof/>
+                </w:rPr>
+                <w:t>. n.d. &lt;https://www.cisco.com/c/dam/en_us/training-events/le31/le46/cln/promo/share_the_wealth_contest/finalists/Hany_EL_Mokadem_Switch_Attacks_and_Countermeasures.pdf&gt;.</w:t>
+              </w:r>
+            </w:p>
+            <w:p>
+              <w:r>
+                <w:rPr>
+                  <w:b/>
+                  <w:bCs/>
+                  <w:noProof/>
+                </w:rPr>
+                <w:fldChar w:fldCharType="end"/>
+              </w:r>
+            </w:p>
+          </w:sdtContent>
+        </w:sdt>
+      </w:sdtContent>
+    </w:sdt>
+    <w:p>
+      <w:pPr>
+        <w:rPr>
+          <w:rFonts w:ascii="Times New Roman" w:hAnsi="Times New Roman" w:cs="Times New Roman"/>
+          <w:sz w:val="24"/>
+          <w:szCs w:val="24"/>
+        </w:rPr>
+      </w:pPr>
+    </w:p>
     <w:sectPr>
+      <w:headerReference w:type="default" r:id="rId14"/>
       <w:pgSz w:w="12240" w:h="15840"/>
       <w:pgMar w:top="1440" w:right="1440" w:bottom="1440" w:left="1440" w:header="720" w:footer="720" w:gutter="0"/>
       <w:cols w:space="720"/>
+      <w:titlePg/>
       <w:docGrid w:linePitch="360"/>
     </w:sectPr>
   </w:body>
 </w:document>
+</file>
+
+<file path=word/endnotes.xml><?xml version="1.0" encoding="utf-8"?>
+<w:endnotes xmlns:wpc="http://schemas.microsoft.com/office/word/2010/wordprocessingCanvas" xmlns:cx="http://schemas.microsoft.com/office/drawing/2014/chartex" xmlns:cx1="http://schemas.microsoft.com/office/drawing/2015/9/8/chartex" xmlns:cx2="http://schemas.microsoft.com/office/drawing/2015/10/21/chartex" xmlns:cx3="http://schemas.microsoft.com/office/drawing/2016/5/9/chartex" xmlns:cx4="http://schemas.microsoft.com/office/drawing/2016/5/10/chartex" xmlns:cx5="http://schemas.microsoft.com/office/drawing/2016/5/11/chartex" xmlns:cx6="http://schemas.microsoft.com/office/drawing/2016/5/12/chartex" xmlns:cx7="http://schemas.microsoft.com/office/drawing/2016/5/13/chartex" xmlns:cx8="http://schemas.microsoft.com/office/drawing/2016/5/14/chartex" xmlns:mc="http://schemas.openxmlformats.org/markup-compatibility/2006" xmlns:aink="http://schemas.microsoft.com/office/drawing/2016/ink" xmlns:am3d="http://schemas.microsoft.com/office/drawing/2017/model3d" xmlns:o="urn:schemas-microsoft-com:office:office" xmlns:r="http://schemas.openxmlformats.org/officeDocument/2006/relationships" xmlns:m="http://schemas.openxmlformats.org/officeDocument/2006/math" xmlns:v="urn:schemas-microsoft-com:vml" xmlns:wp14="http://schemas.microsoft.com/office/word/2010/wordprocessingDrawing" xmlns:wp="http://schemas.openxmlformats.org/drawingml/2006/wordprocessingDrawing" xmlns:w10="urn:schemas-microsoft-com:office:word" xmlns:w="http://schemas.openxmlformats.org/wordprocessingml/2006/main" xmlns:w14="http://schemas.microsoft.com/office/word/2010/wordml" xmlns:w15="http://schemas.microsoft.com/office/word/2012/wordml" xmlns:w16cex="http://schemas.microsoft.com/office/word/2018/wordml/cex" xmlns:w16cid="http://schemas.microsoft.com/office/word/2016/wordml/cid" xmlns:w16="http://schemas.microsoft.com/office/word/2018/wordml" xmlns:w16sdtdh="http://schemas.microsoft.com/office/word/2020/wordml/sdtdatahash" xmlns:w16se="http://schemas.microsoft.com/office/word/2015/wordml/symex" xmlns:wpg="http://schemas.microsoft.com/office/word/2010/wordprocessingGroup" xmlns:wpi="http://schemas.microsoft.com/office/word/2010/wordprocessingInk" xmlns:wne="http://schemas.microsoft.com/office/word/2006/wordml" xmlns:wps="http://schemas.microsoft.com/office/word/2010/wordprocessingShape" mc:Ignorable="w14 w15 w16se w16cid w16 w16cex w16sdtdh wp14">
+  <w:endnote w:type="separator" w:id="-1">
+    <w:p>
+      <w:pPr>
+        <w:spacing w:after="0" w:line="240" w:lineRule="auto"/>
+      </w:pPr>
+      <w:r>
+        <w:separator/>
+      </w:r>
+    </w:p>
+  </w:endnote>
+  <w:endnote w:type="continuationSeparator" w:id="0">
+    <w:p>
+      <w:pPr>
+        <w:spacing w:after="0" w:line="240" w:lineRule="auto"/>
+      </w:pPr>
+      <w:r>
+        <w:continuationSeparator/>
+      </w:r>
+    </w:p>
+  </w:endnote>
+</w:endnotes>
+</file>
+
+<file path=word/footnotes.xml><?xml version="1.0" encoding="utf-8"?>
+<w:footnotes xmlns:wpc="http://schemas.microsoft.com/office/word/2010/wordprocessingCanvas" xmlns:cx="http://schemas.microsoft.com/office/drawing/2014/chartex" xmlns:cx1="http://schemas.microsoft.com/office/drawing/2015/9/8/chartex" xmlns:cx2="http://schemas.microsoft.com/office/drawing/2015/10/21/chartex" xmlns:cx3="http://schemas.microsoft.com/office/drawing/2016/5/9/chartex" xmlns:cx4="http://schemas.microsoft.com/office/drawing/2016/5/10/chartex" xmlns:cx5="http://schemas.microsoft.com/office/drawing/2016/5/11/chartex" xmlns:cx6="http://schemas.microsoft.com/office/drawing/2016/5/12/chartex" xmlns:cx7="http://schemas.microsoft.com/office/drawing/2016/5/13/chartex" xmlns:cx8="http://schemas.microsoft.com/office/drawing/2016/5/14/chartex" xmlns:mc="http://schemas.openxmlformats.org/markup-compatibility/2006" xmlns:aink="http://schemas.microsoft.com/office/drawing/2016/ink" xmlns:am3d="http://schemas.microsoft.com/office/drawing/2017/model3d" xmlns:o="urn:schemas-microsoft-com:office:office" xmlns:r="http://schemas.openxmlformats.org/officeDocument/2006/relationships" xmlns:m="http://schemas.openxmlformats.org/officeDocument/2006/math" xmlns:v="urn:schemas-microsoft-com:vml" xmlns:wp14="http://schemas.microsoft.com/office/word/2010/wordprocessingDrawing" xmlns:wp="http://schemas.openxmlformats.org/drawingml/2006/wordprocessingDrawing" xmlns:w10="urn:schemas-microsoft-com:office:word" xmlns:w="http://schemas.openxmlformats.org/wordprocessingml/2006/main" xmlns:w14="http://schemas.microsoft.com/office/word/2010/wordml" xmlns:w15="http://schemas.microsoft.com/office/word/2012/wordml" xmlns:w16cex="http://schemas.microsoft.com/office/word/2018/wordml/cex" xmlns:w16cid="http://schemas.microsoft.com/office/word/2016/wordml/cid" xmlns:w16="http://schemas.microsoft.com/office/word/2018/wordml" xmlns:w16sdtdh="http://schemas.microsoft.com/office/word/2020/wordml/sdtdatahash" xmlns:w16se="http://schemas.microsoft.com/office/word/2015/wordml/symex" xmlns:wpg="http://schemas.microsoft.com/office/word/2010/wordprocessingGroup" xmlns:wpi="http://schemas.microsoft.com/office/word/2010/wordprocessingInk" xmlns:wne="http://schemas.microsoft.com/office/word/2006/wordml" xmlns:wps="http://schemas.microsoft.com/office/word/2010/wordprocessingShape" mc:Ignorable="w14 w15 w16se w16cid w16 w16cex w16sdtdh wp14">
+  <w:footnote w:type="separator" w:id="-1">
+    <w:p>
+      <w:pPr>
+        <w:spacing w:after="0" w:line="240" w:lineRule="auto"/>
+      </w:pPr>
+      <w:r>
+        <w:separator/>
+      </w:r>
+    </w:p>
+  </w:footnote>
+  <w:footnote w:type="continuationSeparator" w:id="0">
+    <w:p>
+      <w:pPr>
+        <w:spacing w:after="0" w:line="240" w:lineRule="auto"/>
+      </w:pPr>
+      <w:r>
+        <w:continuationSeparator/>
+      </w:r>
+    </w:p>
+  </w:footnote>
+</w:footnotes>
+</file>
+
+<file path=word/header1.xml><?xml version="1.0" encoding="utf-8"?>
+<w:hdr xmlns:wpc="http://schemas.microsoft.com/office/word/2010/wordprocessingCanvas" xmlns:cx="http://schemas.microsoft.com/office/drawing/2014/chartex" xmlns:cx1="http://schemas.microsoft.com/office/drawing/2015/9/8/chartex" xmlns:cx2="http://schemas.microsoft.com/office/drawing/2015/10/21/chartex" xmlns:cx3="http://schemas.microsoft.com/office/drawing/2016/5/9/chartex" xmlns:cx4="http://schemas.microsoft.com/office/drawing/2016/5/10/chartex" xmlns:cx5="http://schemas.microsoft.com/office/drawing/2016/5/11/chartex" xmlns:cx6="http://schemas.microsoft.com/office/drawing/2016/5/12/chartex" xmlns:cx7="http://schemas.microsoft.com/office/drawing/2016/5/13/chartex" xmlns:cx8="http://schemas.microsoft.com/office/drawing/2016/5/14/chartex" xmlns:mc="http://schemas.openxmlformats.org/markup-compatibility/2006" xmlns:aink="http://schemas.microsoft.com/office/drawing/2016/ink" xmlns:am3d="http://schemas.microsoft.com/office/drawing/2017/model3d" xmlns:o="urn:schemas-microsoft-com:office:office" xmlns:r="http://schemas.openxmlformats.org/officeDocument/2006/relationships" xmlns:m="http://schemas.openxmlformats.org/officeDocument/2006/math" xmlns:v="urn:schemas-microsoft-com:vml" xmlns:wp14="http://schemas.microsoft.com/office/word/2010/wordprocessingDrawing" xmlns:wp="http://schemas.openxmlformats.org/drawingml/2006/wordprocessingDrawing" xmlns:w10="urn:schemas-microsoft-com:office:word" xmlns:w="http://schemas.openxmlformats.org/wordprocessingml/2006/main" xmlns:w14="http://schemas.microsoft.com/office/word/2010/wordml" xmlns:w15="http://schemas.microsoft.com/office/word/2012/wordml" xmlns:w16cex="http://schemas.microsoft.com/office/word/2018/wordml/cex" xmlns:w16cid="http://schemas.microsoft.com/office/word/2016/wordml/cid" xmlns:w16="http://schemas.microsoft.com/office/word/2018/wordml" xmlns:w16sdtdh="http://schemas.microsoft.com/office/word/2020/wordml/sdtdatahash" xmlns:w16se="http://schemas.microsoft.com/office/word/2015/wordml/symex" xmlns:wpg="http://schemas.microsoft.com/office/word/2010/wordprocessingGroup" xmlns:wpi="http://schemas.microsoft.com/office/word/2010/wordprocessingInk" xmlns:wne="http://schemas.microsoft.com/office/word/2006/wordml" xmlns:wps="http://schemas.microsoft.com/office/word/2010/wordprocessingShape" mc:Ignorable="w14 w15 w16se w16cid w16 w16cex w16sdtdh wp14">
+  <w:p>
+    <w:pPr>
+      <w:pStyle w:val="Header"/>
+      <w:jc w:val="right"/>
+    </w:pPr>
+    <w:r>
+      <w:t xml:space="preserve">Murrer </w:t>
+    </w:r>
+    <w:sdt>
+      <w:sdtPr>
+        <w:id w:val="-478309384"/>
+        <w:docPartObj>
+          <w:docPartGallery w:val="Page Numbers (Top of Page)"/>
+          <w:docPartUnique/>
+        </w:docPartObj>
+      </w:sdtPr>
+      <w:sdtEndPr>
+        <w:rPr>
+          <w:noProof/>
+        </w:rPr>
+      </w:sdtEndPr>
+      <w:sdtContent>
+        <w:r>
+          <w:fldChar w:fldCharType="begin"/>
+        </w:r>
+        <w:r>
+          <w:instrText xml:space="preserve"> PAGE   \* MERGEFORMAT </w:instrText>
+        </w:r>
+        <w:r>
+          <w:fldChar w:fldCharType="separate"/>
+        </w:r>
+        <w:r>
+          <w:rPr>
+            <w:noProof/>
+          </w:rPr>
+          <w:t>2</w:t>
+        </w:r>
+        <w:r>
+          <w:rPr>
+            <w:noProof/>
+          </w:rPr>
+          <w:fldChar w:fldCharType="end"/>
+        </w:r>
+      </w:sdtContent>
+    </w:sdt>
+  </w:p>
+  <w:p>
+    <w:pPr>
+      <w:pStyle w:val="Header"/>
+    </w:pPr>
+  </w:p>
+</w:hdr>
 </file>
 
 <file path=word/styles.xml><?xml version="1.0" encoding="utf-8"?>
@@ -1373,6 +2737,27 @@
     <w:name w:val="Normal"/>
     <w:qFormat/>
   </w:style>
+  <w:style w:type="paragraph" w:styleId="Heading1">
+    <w:name w:val="heading 1"/>
+    <w:basedOn w:val="Normal"/>
+    <w:next w:val="Normal"/>
+    <w:link w:val="Heading1Char"/>
+    <w:uiPriority w:val="9"/>
+    <w:qFormat/>
+    <w:rsid w:val="003A717D"/>
+    <w:pPr>
+      <w:keepNext/>
+      <w:keepLines/>
+      <w:spacing w:before="240" w:after="0"/>
+      <w:outlineLvl w:val="0"/>
+    </w:pPr>
+    <w:rPr>
+      <w:rFonts w:asciiTheme="majorHAnsi" w:eastAsiaTheme="majorEastAsia" w:hAnsiTheme="majorHAnsi" w:cstheme="majorBidi"/>
+      <w:color w:val="2F5496" w:themeColor="accent1" w:themeShade="BF"/>
+      <w:sz w:val="32"/>
+      <w:szCs w:val="32"/>
+    </w:rPr>
+  </w:style>
   <w:style w:type="character" w:default="1" w:styleId="DefaultParagraphFont">
     <w:name w:val="Default Paragraph Font"/>
     <w:uiPriority w:val="1"/>
@@ -1418,6 +2803,71 @@
       <w:sz w:val="18"/>
       <w:szCs w:val="18"/>
     </w:rPr>
+  </w:style>
+  <w:style w:type="paragraph" w:styleId="Header">
+    <w:name w:val="header"/>
+    <w:basedOn w:val="Normal"/>
+    <w:link w:val="HeaderChar"/>
+    <w:uiPriority w:val="99"/>
+    <w:unhideWhenUsed/>
+    <w:rsid w:val="00EC6ADF"/>
+    <w:pPr>
+      <w:tabs>
+        <w:tab w:val="center" w:pos="4680"/>
+        <w:tab w:val="right" w:pos="9360"/>
+      </w:tabs>
+      <w:spacing w:after="0" w:line="240" w:lineRule="auto"/>
+    </w:pPr>
+  </w:style>
+  <w:style w:type="character" w:customStyle="1" w:styleId="HeaderChar">
+    <w:name w:val="Header Char"/>
+    <w:basedOn w:val="DefaultParagraphFont"/>
+    <w:link w:val="Header"/>
+    <w:uiPriority w:val="99"/>
+    <w:rsid w:val="00EC6ADF"/>
+  </w:style>
+  <w:style w:type="paragraph" w:styleId="Footer">
+    <w:name w:val="footer"/>
+    <w:basedOn w:val="Normal"/>
+    <w:link w:val="FooterChar"/>
+    <w:uiPriority w:val="99"/>
+    <w:unhideWhenUsed/>
+    <w:rsid w:val="00EC6ADF"/>
+    <w:pPr>
+      <w:tabs>
+        <w:tab w:val="center" w:pos="4680"/>
+        <w:tab w:val="right" w:pos="9360"/>
+      </w:tabs>
+      <w:spacing w:after="0" w:line="240" w:lineRule="auto"/>
+    </w:pPr>
+  </w:style>
+  <w:style w:type="character" w:customStyle="1" w:styleId="FooterChar">
+    <w:name w:val="Footer Char"/>
+    <w:basedOn w:val="DefaultParagraphFont"/>
+    <w:link w:val="Footer"/>
+    <w:uiPriority w:val="99"/>
+    <w:rsid w:val="00EC6ADF"/>
+  </w:style>
+  <w:style w:type="character" w:customStyle="1" w:styleId="Heading1Char">
+    <w:name w:val="Heading 1 Char"/>
+    <w:basedOn w:val="DefaultParagraphFont"/>
+    <w:link w:val="Heading1"/>
+    <w:uiPriority w:val="9"/>
+    <w:rsid w:val="003A717D"/>
+    <w:rPr>
+      <w:rFonts w:asciiTheme="majorHAnsi" w:eastAsiaTheme="majorEastAsia" w:hAnsiTheme="majorHAnsi" w:cstheme="majorBidi"/>
+      <w:color w:val="2F5496" w:themeColor="accent1" w:themeShade="BF"/>
+      <w:sz w:val="32"/>
+      <w:szCs w:val="32"/>
+    </w:rPr>
+  </w:style>
+  <w:style w:type="paragraph" w:styleId="Bibliography">
+    <w:name w:val="Bibliography"/>
+    <w:basedOn w:val="Normal"/>
+    <w:next w:val="Normal"/>
+    <w:uiPriority w:val="37"/>
+    <w:unhideWhenUsed/>
+    <w:rsid w:val="003A717D"/>
   </w:style>
 </w:styles>
 </file>
@@ -1718,15 +3168,6 @@
 </file>
 
 <file path=customXml/item1.xml><?xml version="1.0" encoding="utf-8"?>
-<?mso-contentType ?>
-<FormTemplates xmlns="http://schemas.microsoft.com/sharepoint/v3/contenttype/forms">
-  <Display>DocumentLibraryForm</Display>
-  <Edit>DocumentLibraryForm</Edit>
-  <New>DocumentLibraryForm</New>
-</FormTemplates>
-</file>
-
-<file path=customXml/item2.xml><?xml version="1.0" encoding="utf-8"?>
 <ct:contentTypeSchema xmlns:ct="http://schemas.microsoft.com/office/2006/metadata/contentType" xmlns:ma="http://schemas.microsoft.com/office/2006/metadata/properties/metaAttributes" ct:_="" ma:_="" ma:contentTypeName="Document" ma:contentTypeID="0x010100499DA2B4D976624B8BE7BFCE468B9C41" ma:contentTypeVersion="4" ma:contentTypeDescription="Create a new document." ma:contentTypeScope="" ma:versionID="4c7af77626714a3ec509e13bc13a9bc1">
   <xsd:schema xmlns:xsd="http://www.w3.org/2001/XMLSchema" xmlns:xs="http://www.w3.org/2001/XMLSchema" xmlns:p="http://schemas.microsoft.com/office/2006/metadata/properties" xmlns:ns3="3ed0484d-2db4-4cb3-9570-d627928e2815" targetNamespace="http://schemas.microsoft.com/office/2006/metadata/properties" ma:root="true" ma:fieldsID="c52b1b6fa2748843836380acf216a6a2" ns3:_="">
     <xsd:import namespace="3ed0484d-2db4-4cb3-9570-d627928e2815"/>
@@ -1872,21 +3313,104 @@
 </ct:contentTypeSchema>
 </file>
 
+<file path=customXml/item2.xml><?xml version="1.0" encoding="utf-8"?>
+<?mso-contentType ?>
+<FormTemplates xmlns="http://schemas.microsoft.com/sharepoint/v3/contenttype/forms">
+  <Display>DocumentLibraryForm</Display>
+  <Edit>DocumentLibraryForm</Edit>
+  <New>DocumentLibraryForm</New>
+</FormTemplates>
+</file>
+
 <file path=customXml/item3.xml><?xml version="1.0" encoding="utf-8"?>
 <p:properties xmlns:p="http://schemas.microsoft.com/office/2006/metadata/properties" xmlns:xsi="http://www.w3.org/2001/XMLSchema-instance" xmlns:pc="http://schemas.microsoft.com/office/infopath/2007/PartnerControls">
   <documentManagement/>
 </p:properties>
 </file>
 
-<file path=customXml/itemProps1.xml><?xml version="1.0" encoding="utf-8"?>
-<ds:datastoreItem xmlns:ds="http://schemas.openxmlformats.org/officeDocument/2006/customXml" ds:itemID="{B6A5F3CC-D1A2-4950-B054-DB1E5375020D}">
-  <ds:schemaRefs>
-    <ds:schemaRef ds:uri="http://schemas.microsoft.com/sharepoint/v3/contenttype/forms"/>
-  </ds:schemaRefs>
-</ds:datastoreItem>
+<file path=customXml/item4.xml><?xml version="1.0" encoding="utf-8"?>
+<b:Sources xmlns:b="http://schemas.openxmlformats.org/officeDocument/2006/bibliography" xmlns="http://schemas.openxmlformats.org/officeDocument/2006/bibliography" SelectedStyle="\MLASeventhEditionOfficeOnline.xsl" StyleName="MLA" Version="7">
+  <b:Source>
+    <b:Tag>Mok</b:Tag>
+    <b:SourceType>InternetSite</b:SourceType>
+    <b:Guid>{A3E7D8B8-451E-4E4F-BDC7-375F231028E7}</b:Guid>
+    <b:Title>Switch Attacks and Countermeasures</b:Title>
+    <b:InternetSiteTitle>cisco</b:InternetSiteTitle>
+    <b:URL>https://www.cisco.com/c/dam/en_us/training-events/le31/le46/cln/promo/share_the_wealth_contest/finalists/Hany_EL_Mokadem_Switch_Attacks_and_Countermeasures.pdf</b:URL>
+    <b:Author>
+      <b:Author>
+        <b:NameList>
+          <b:Person>
+            <b:Last>Mokadem</b:Last>
+            <b:Middle>EL</b:Middle>
+            <b:First>Hany</b:First>
+          </b:Person>
+        </b:NameList>
+      </b:Author>
+    </b:Author>
+    <b:RefOrder>1</b:RefOrder>
+  </b:Source>
+  <b:Source>
+    <b:Tag>DIG18</b:Tag>
+    <b:SourceType>InternetSite</b:SourceType>
+    <b:Guid>{F41D6A8B-12AA-4FCF-98C3-64C9B619088D}</b:Guid>
+    <b:Author>
+      <b:Author>
+        <b:NameList>
+          <b:Person>
+            <b:Last>DIGITALFORTRESSLK</b:Last>
+          </b:Person>
+        </b:NameList>
+      </b:Author>
+    </b:Author>
+    <b:Title>Common Attack Types on Switches</b:Title>
+    <b:InternetSiteTitle>Digital Fortress</b:InternetSiteTitle>
+    <b:Year>2018</b:Year>
+    <b:Month>March</b:Month>
+    <b:Day>22</b:Day>
+    <b:URL>https://digitalfortresslk.wordpress.com/2018/03/22/common-attack-types-on-switches/</b:URL>
+    <b:RefOrder>2</b:RefOrder>
+  </b:Source>
+  <b:Source>
+    <b:Tag>Clo</b:Tag>
+    <b:SourceType>InternetSite</b:SourceType>
+    <b:Guid>{1B65ABD5-76A3-4E0B-A0F5-034CCA36EA86}</b:Guid>
+    <b:Author>
+      <b:Author>
+        <b:NameList>
+          <b:Person>
+            <b:Last>CloudFlare</b:Last>
+          </b:Person>
+        </b:NameList>
+      </b:Author>
+    </b:Author>
+    <b:Title>What is a network switch? | Switch vs. router</b:Title>
+    <b:InternetSiteTitle>CloudFlare</b:InternetSiteTitle>
+    <b:URL>https://www.cloudflare.com/learning/network-layer/what-is-a-network-switch/</b:URL>
+    <b:RefOrder>3</b:RefOrder>
+  </b:Source>
+  <b:Source>
+    <b:Tag>Cis</b:Tag>
+    <b:SourceType>InternetSite</b:SourceType>
+    <b:Guid>{07E9DFC7-0565-454A-B6E9-6BB417709119}</b:Guid>
+    <b:Author>
+      <b:Author>
+        <b:NameList>
+          <b:Person>
+            <b:Last>Cisco</b:Last>
+          </b:Person>
+        </b:NameList>
+      </b:Author>
+    </b:Author>
+    <b:Title>How Does a Switch Work</b:Title>
+    <b:InternetSiteTitle>cisco</b:InternetSiteTitle>
+    <b:URL>https://www.cisco.com/c/en/us/solutions/small-business/resource-center/networking/network-switch-how.html</b:URL>
+    <b:RefOrder>4</b:RefOrder>
+  </b:Source>
+</b:Sources>
 </file>
 
-<file path=customXml/itemProps2.xml><?xml version="1.0" encoding="utf-8"?>
+<file path=customXml/itemProps1.xml><?xml version="1.0" encoding="utf-8"?>
 <ds:datastoreItem xmlns:ds="http://schemas.openxmlformats.org/officeDocument/2006/customXml" ds:itemID="{697611AC-33A7-4172-A152-4ED8AEF70789}">
   <ds:schemaRefs>
     <ds:schemaRef ds:uri="http://schemas.microsoft.com/office/2006/metadata/contentType"/>
@@ -1904,6 +3428,14 @@
 </ds:datastoreItem>
 </file>
 
+<file path=customXml/itemProps2.xml><?xml version="1.0" encoding="utf-8"?>
+<ds:datastoreItem xmlns:ds="http://schemas.openxmlformats.org/officeDocument/2006/customXml" ds:itemID="{B6A5F3CC-D1A2-4950-B054-DB1E5375020D}">
+  <ds:schemaRefs>
+    <ds:schemaRef ds:uri="http://schemas.microsoft.com/sharepoint/v3/contenttype/forms"/>
+  </ds:schemaRefs>
+</ds:datastoreItem>
+</file>
+
 <file path=customXml/itemProps3.xml><?xml version="1.0" encoding="utf-8"?>
 <ds:datastoreItem xmlns:ds="http://schemas.openxmlformats.org/officeDocument/2006/customXml" ds:itemID="{1F63B205-98EF-4313-9152-4F8C8AA26968}">
   <ds:schemaRefs>
@@ -1911,4 +3443,12 @@
     <ds:schemaRef ds:uri="http://schemas.microsoft.com/office/infopath/2007/PartnerControls"/>
   </ds:schemaRefs>
 </ds:datastoreItem>
+</file>
+
+<file path=customXml/itemProps4.xml><?xml version="1.0" encoding="utf-8"?>
+<ds:datastoreItem xmlns:ds="http://schemas.openxmlformats.org/officeDocument/2006/customXml" ds:itemID="{125087DF-AB3D-4D7E-8C76-535EFA727ECF}">
+  <ds:schemaRefs>
+    <ds:schemaRef ds:uri="http://schemas.openxmlformats.org/officeDocument/2006/bibliography"/>
+  </ds:schemaRefs>
+</ds:datastoreItem>
 </file>
</xml_diff>